<commit_message>
final version after little fix
</commit_message>
<xml_diff>
--- a/hw3/דוח.docx
+++ b/hw3/דוח.docx
@@ -938,8 +938,6 @@
           <w:numId w:val="7"/>
         </w:numPr>
       </w:pPr>
-      <w:bookmarkStart w:id="0" w:name="_GoBack"/>
-      <w:bookmarkEnd w:id="0"/>
       <w:r>
         <w:rPr>
           <w:rFonts w:hint="cs"/>
@@ -3269,7 +3267,6 @@
     <w:p>
       <w:pPr>
         <w:rPr>
-          <w:rFonts w:hint="cs"/>
           <w:i/>
           <w:rtl/>
         </w:rPr>
@@ -3479,6 +3476,9 @@
           </m:den>
         </m:f>
         <m:r>
+          <m:rPr>
+            <m:sty m:val="p"/>
+          </m:rPr>
           <w:rPr>
             <w:rFonts w:ascii="Cambria Math" w:hAnsi="Cambria Math"/>
             <w:rtl/>
@@ -3949,6 +3949,31 @@
         </w:rPr>
         <w:t xml:space="preserve"> עם דיוק של 78 אחוז</w:t>
       </w:r>
+      <w:r>
+        <w:rPr>
+          <w:rFonts w:hint="cs"/>
+          <w:i/>
+          <w:rtl/>
+        </w:rPr>
+        <w:t>, נציין כי בסעיף זה הפסקנו את החיפוש כאשר לא היה שיפור בדיוק, כלומר אם הוספת תכונה נוספת השאירה את הדיוק אותו דבר, עצרנו את החיפוש.</w:t>
+      </w:r>
+      <w:r>
+        <w:rPr>
+          <w:i/>
+          <w:rtl/>
+        </w:rPr>
+        <w:br/>
+      </w:r>
+      <w:r>
+        <w:rPr>
+          <w:rFonts w:hint="cs"/>
+          <w:i/>
+          <w:rtl/>
+        </w:rPr>
+        <w:t>אם היינו מאפשרים המשך גם כאשר אין שיפור, אזי היינו מצליחים למצוא את אותן התכונות כמו בסעיף הקודם.</w:t>
+      </w:r>
+      <w:bookmarkStart w:id="0" w:name="_GoBack"/>
+      <w:bookmarkEnd w:id="0"/>
     </w:p>
     <w:p>
       <w:pPr>
@@ -9412,7 +9437,7 @@
 </file>
 
 <file path=customXml/itemProps1.xml><?xml version="1.0" encoding="utf-8"?>
-<ds:datastoreItem xmlns:ds="http://schemas.openxmlformats.org/officeDocument/2006/customXml" ds:itemID="{0B29D63F-A6E9-4DEE-B563-D8646A4CD315}">
+<ds:datastoreItem xmlns:ds="http://schemas.openxmlformats.org/officeDocument/2006/customXml" ds:itemID="{A16C2A6E-0897-4570-925E-0F95192C75D3}">
   <ds:schemaRefs>
     <ds:schemaRef ds:uri="http://schemas.openxmlformats.org/officeDocument/2006/bibliography"/>
   </ds:schemaRefs>

</xml_diff>